<commit_message>
COLLABORATION ADDED TO FINAL
</commit_message>
<xml_diff>
--- a/FINAL DOC.docx
+++ b/FINAL DOC.docx
@@ -559,7 +559,15 @@
                 <w:sz w:val="28"/>
                 <w:szCs w:val="28"/>
               </w:rPr>
-              <w:t>artificial</w:t>
+              <w:t>A</w:t>
+            </w:r>
+            <w:r>
+              <w:rPr>
+                <w:b/>
+                <w:sz w:val="28"/>
+                <w:szCs w:val="28"/>
+              </w:rPr>
+              <w:t>rtificial</w:t>
             </w:r>
             <w:r>
               <w:rPr>
@@ -593,7 +601,17 @@
                 <w:sz w:val="28"/>
                 <w:szCs w:val="28"/>
               </w:rPr>
-              <w:t>machine</w:t>
+              <w:t>M</w:t>
+            </w:r>
+            <w:bookmarkStart w:id="0" w:name="_GoBack"/>
+            <w:bookmarkEnd w:id="0"/>
+            <w:r>
+              <w:rPr>
+                <w:b/>
+                <w:sz w:val="28"/>
+                <w:szCs w:val="28"/>
+              </w:rPr>
+              <w:t>achine</w:t>
             </w:r>
             <w:r>
               <w:rPr>
@@ -753,7 +771,15 @@
                 <w:sz w:val="28"/>
                 <w:szCs w:val="28"/>
               </w:rPr>
-              <w:t>machine</w:t>
+              <w:t>M</w:t>
+            </w:r>
+            <w:r>
+              <w:rPr>
+                <w:b/>
+                <w:sz w:val="28"/>
+                <w:szCs w:val="28"/>
+              </w:rPr>
+              <w:t>achine</w:t>
             </w:r>
             <w:r>
               <w:rPr>
@@ -787,27 +813,16 @@
                 <w:sz w:val="28"/>
                 <w:szCs w:val="28"/>
               </w:rPr>
-              <w:t>database,</w:t>
-            </w:r>
-            <w:r>
-              <w:rPr>
-                <w:b/>
-                <w:spacing w:val="-7"/>
-                <w:sz w:val="28"/>
-                <w:szCs w:val="28"/>
-              </w:rPr>
-              <w:t xml:space="preserve"> </w:t>
-            </w:r>
-            <w:proofErr w:type="spellStart"/>
+              <w:t>D</w:t>
+            </w:r>
             <w:r>
               <w:rPr>
                 <w:b/>
                 <w:sz w:val="28"/>
                 <w:szCs w:val="28"/>
               </w:rPr>
-              <w:t>Webapp</w:t>
-            </w:r>
-            <w:proofErr w:type="spellEnd"/>
+              <w:t>atabase,</w:t>
+            </w:r>
             <w:r>
               <w:rPr>
                 <w:b/>
@@ -824,7 +839,16 @@
                 <w:sz w:val="28"/>
                 <w:szCs w:val="28"/>
               </w:rPr>
-              <w:t>development</w:t>
+              <w:t>D</w:t>
+            </w:r>
+            <w:r>
+              <w:rPr>
+                <w:b/>
+                <w:spacing w:val="-2"/>
+                <w:sz w:val="28"/>
+                <w:szCs w:val="28"/>
+              </w:rPr>
+              <w:t>evelopment</w:t>
             </w:r>
           </w:p>
         </w:tc>
@@ -7876,7 +7900,7 @@
           <w14:ligatures w14:val="standardContextual"/>
         </w:rPr>
       </w:pPr>
-      <w:bookmarkStart w:id="0" w:name="_Toc154679675"/>
+      <w:bookmarkStart w:id="1" w:name="_Toc154679675"/>
       <w:r>
         <w:rPr>
           <w:rFonts w:asciiTheme="majorBidi" w:eastAsiaTheme="majorEastAsia" w:hAnsiTheme="majorBidi" w:cstheme="majorBidi"/>
@@ -7890,7 +7914,7 @@
         </w:rPr>
         <w:t>Chapter 2</w:t>
       </w:r>
-      <w:bookmarkEnd w:id="0"/>
+      <w:bookmarkEnd w:id="1"/>
     </w:p>
     <w:p>
       <w:pPr>
@@ -7916,8 +7940,8 @@
           <w14:ligatures w14:val="standardContextual"/>
         </w:rPr>
       </w:pPr>
-      <w:bookmarkStart w:id="1" w:name="_Toc151201498"/>
-      <w:bookmarkStart w:id="2" w:name="_Toc154679676"/>
+      <w:bookmarkStart w:id="2" w:name="_Toc151201498"/>
+      <w:bookmarkStart w:id="3" w:name="_Toc154679676"/>
       <w:r>
         <w:rPr>
           <w:rFonts w:asciiTheme="majorBidi" w:eastAsiaTheme="majorEastAsia" w:hAnsiTheme="majorBidi" w:cstheme="majorBidi"/>
@@ -7931,8 +7955,8 @@
         </w:rPr>
         <w:t>Software Requirement Specification</w:t>
       </w:r>
-      <w:bookmarkEnd w:id="1"/>
       <w:bookmarkEnd w:id="2"/>
+      <w:bookmarkEnd w:id="3"/>
     </w:p>
     <w:p>
       <w:pPr>
@@ -8295,7 +8319,7 @@
           <w14:ligatures w14:val="standardContextual"/>
         </w:rPr>
       </w:pPr>
-      <w:bookmarkStart w:id="3" w:name="_Toc154679677"/>
+      <w:bookmarkStart w:id="4" w:name="_Toc154679677"/>
     </w:p>
     <w:p>
       <w:pPr>
@@ -8342,7 +8366,7 @@
         <w:tab/>
         <w:t>Introduction</w:t>
       </w:r>
-      <w:bookmarkEnd w:id="3"/>
+      <w:bookmarkEnd w:id="4"/>
     </w:p>
     <w:p>
       <w:pPr>
@@ -8381,7 +8405,7 @@
         </w:rPr>
         <w:t xml:space="preserve">  </w:t>
       </w:r>
-      <w:bookmarkStart w:id="4" w:name="_Toc154679678"/>
+      <w:bookmarkStart w:id="5" w:name="_Toc154679678"/>
       <w:r>
         <w:rPr>
           <w:rFonts w:asciiTheme="majorBidi" w:eastAsiaTheme="majorEastAsia" w:hAnsiTheme="majorBidi" w:cstheme="majorBidi"/>
@@ -8395,7 +8419,7 @@
         </w:rPr>
         <w:t>Purpose</w:t>
       </w:r>
-      <w:bookmarkEnd w:id="4"/>
+      <w:bookmarkEnd w:id="5"/>
     </w:p>
     <w:p>
       <w:pPr>
@@ -8811,7 +8835,7 @@
         </w:rPr>
         <w:t xml:space="preserve">  </w:t>
       </w:r>
-      <w:bookmarkStart w:id="5" w:name="_Toc154679679"/>
+      <w:bookmarkStart w:id="6" w:name="_Toc154679679"/>
       <w:r>
         <w:rPr>
           <w:rFonts w:asciiTheme="majorBidi" w:eastAsiaTheme="majorEastAsia" w:hAnsiTheme="majorBidi" w:cstheme="majorBidi"/>
@@ -8825,7 +8849,7 @@
         </w:rPr>
         <w:t>Scope</w:t>
       </w:r>
-      <w:bookmarkEnd w:id="5"/>
+      <w:bookmarkEnd w:id="6"/>
     </w:p>
     <w:p>
       <w:pPr>
@@ -8887,7 +8911,7 @@
         </w:rPr>
         <w:t xml:space="preserve">  </w:t>
       </w:r>
-      <w:bookmarkStart w:id="6" w:name="_Toc154679680"/>
+      <w:bookmarkStart w:id="7" w:name="_Toc154679680"/>
       <w:r>
         <w:rPr>
           <w:rFonts w:asciiTheme="majorBidi" w:eastAsiaTheme="majorEastAsia" w:hAnsiTheme="majorBidi" w:cstheme="majorBidi"/>
@@ -8901,7 +8925,7 @@
         </w:rPr>
         <w:t>Definitions, acronyms, and abbreviations</w:t>
       </w:r>
-      <w:bookmarkEnd w:id="6"/>
+      <w:bookmarkEnd w:id="7"/>
       <w:r>
         <w:rPr>
           <w:rFonts w:asciiTheme="majorBidi" w:eastAsiaTheme="majorEastAsia" w:hAnsiTheme="majorBidi" w:cstheme="majorBidi"/>
@@ -9103,7 +9127,7 @@
         </w:rPr>
         <w:t xml:space="preserve">  </w:t>
       </w:r>
-      <w:bookmarkStart w:id="7" w:name="_Toc154679681"/>
+      <w:bookmarkStart w:id="8" w:name="_Toc154679681"/>
       <w:r>
         <w:rPr>
           <w:rFonts w:asciiTheme="majorBidi" w:eastAsiaTheme="majorEastAsia" w:hAnsiTheme="majorBidi" w:cstheme="majorBidi"/>
@@ -9117,7 +9141,7 @@
         </w:rPr>
         <w:t>References</w:t>
       </w:r>
-      <w:bookmarkEnd w:id="7"/>
+      <w:bookmarkEnd w:id="8"/>
     </w:p>
     <w:tbl>
       <w:tblPr>
@@ -10335,7 +10359,7 @@
         </w:rPr>
         <w:t xml:space="preserve">  </w:t>
       </w:r>
-      <w:bookmarkStart w:id="8" w:name="_Toc154679682"/>
+      <w:bookmarkStart w:id="9" w:name="_Toc154679682"/>
       <w:r>
         <w:rPr>
           <w:rFonts w:asciiTheme="majorBidi" w:eastAsiaTheme="majorEastAsia" w:hAnsiTheme="majorBidi" w:cstheme="majorBidi"/>
@@ -10349,7 +10373,7 @@
         </w:rPr>
         <w:t>Overview</w:t>
       </w:r>
-      <w:bookmarkEnd w:id="8"/>
+      <w:bookmarkEnd w:id="9"/>
     </w:p>
     <w:p>
       <w:pPr>
@@ -10413,7 +10437,7 @@
           <w14:ligatures w14:val="standardContextual"/>
         </w:rPr>
       </w:pPr>
-      <w:bookmarkStart w:id="9" w:name="_Toc154679683"/>
+      <w:bookmarkStart w:id="10" w:name="_Toc154679683"/>
       <w:r>
         <w:rPr>
           <w:rFonts w:asciiTheme="majorBidi" w:eastAsiaTheme="majorEastAsia" w:hAnsiTheme="majorBidi" w:cstheme="majorBidi"/>
@@ -10428,7 +10452,7 @@
         <w:lastRenderedPageBreak/>
         <w:t>Overall description</w:t>
       </w:r>
-      <w:bookmarkEnd w:id="9"/>
+      <w:bookmarkEnd w:id="10"/>
     </w:p>
     <w:p>
       <w:pPr>
@@ -10454,7 +10478,7 @@
           <w14:ligatures w14:val="standardContextual"/>
         </w:rPr>
       </w:pPr>
-      <w:bookmarkStart w:id="10" w:name="_Toc154679684"/>
+      <w:bookmarkStart w:id="11" w:name="_Toc154679684"/>
       <w:r>
         <w:rPr>
           <w:rFonts w:asciiTheme="majorBidi" w:eastAsiaTheme="majorEastAsia" w:hAnsiTheme="majorBidi" w:cstheme="majorBidi"/>
@@ -10468,7 +10492,7 @@
         </w:rPr>
         <w:t>Product Perspective</w:t>
       </w:r>
-      <w:bookmarkEnd w:id="10"/>
+      <w:bookmarkEnd w:id="11"/>
     </w:p>
     <w:p>
       <w:pPr>
@@ -11093,7 +11117,7 @@
         <w:lastRenderedPageBreak/>
         <w:t xml:space="preserve"> </w:t>
       </w:r>
-      <w:bookmarkStart w:id="11" w:name="_Toc154679685"/>
+      <w:bookmarkStart w:id="12" w:name="_Toc154679685"/>
       <w:r>
         <w:rPr>
           <w:rFonts w:asciiTheme="majorBidi" w:eastAsiaTheme="majorEastAsia" w:hAnsiTheme="majorBidi" w:cstheme="majorBidi"/>
@@ -11107,7 +11131,7 @@
         </w:rPr>
         <w:t>Product Functions</w:t>
       </w:r>
-      <w:bookmarkEnd w:id="11"/>
+      <w:bookmarkEnd w:id="12"/>
     </w:p>
     <w:p>
       <w:pPr>
@@ -13738,7 +13762,7 @@
           <w14:ligatures w14:val="standardContextual"/>
         </w:rPr>
       </w:pPr>
-      <w:bookmarkStart w:id="12" w:name="_Toc154679686"/>
+      <w:bookmarkStart w:id="13" w:name="_Toc154679686"/>
       <w:r>
         <w:rPr>
           <w:rFonts w:asciiTheme="majorBidi" w:eastAsiaTheme="majorEastAsia" w:hAnsiTheme="majorBidi" w:cstheme="majorBidi"/>
@@ -13752,7 +13776,7 @@
         </w:rPr>
         <w:t>User Characteristics</w:t>
       </w:r>
-      <w:bookmarkEnd w:id="12"/>
+      <w:bookmarkEnd w:id="13"/>
     </w:p>
     <w:p>
       <w:pPr>
@@ -13814,7 +13838,7 @@
           <w14:ligatures w14:val="standardContextual"/>
         </w:rPr>
       </w:pPr>
-      <w:bookmarkStart w:id="13" w:name="_Toc154679687"/>
+      <w:bookmarkStart w:id="14" w:name="_Toc154679687"/>
       <w:r>
         <w:rPr>
           <w:rFonts w:asciiTheme="majorBidi" w:eastAsiaTheme="majorEastAsia" w:hAnsiTheme="majorBidi" w:cstheme="majorBidi"/>
@@ -13828,7 +13852,7 @@
         </w:rPr>
         <w:t>Constraints</w:t>
       </w:r>
-      <w:bookmarkEnd w:id="13"/>
+      <w:bookmarkEnd w:id="14"/>
     </w:p>
     <w:p>
       <w:pPr>
@@ -14092,7 +14116,7 @@
           <w14:ligatures w14:val="standardContextual"/>
         </w:rPr>
       </w:pPr>
-      <w:bookmarkStart w:id="14" w:name="_Toc154679688"/>
+      <w:bookmarkStart w:id="15" w:name="_Toc154679688"/>
       <w:r>
         <w:rPr>
           <w:rFonts w:asciiTheme="majorBidi" w:eastAsiaTheme="majorEastAsia" w:hAnsiTheme="majorBidi" w:cstheme="majorBidi"/>
@@ -14118,7 +14142,7 @@
         <w:tab/>
         <w:t>Assumptions and dependencies</w:t>
       </w:r>
-      <w:bookmarkEnd w:id="14"/>
+      <w:bookmarkEnd w:id="15"/>
     </w:p>
     <w:p>
       <w:pPr>
@@ -14655,7 +14679,7 @@
           <w14:ligatures w14:val="standardContextual"/>
         </w:rPr>
       </w:pPr>
-      <w:bookmarkStart w:id="15" w:name="_Toc154679689"/>
+      <w:bookmarkStart w:id="16" w:name="_Toc154679689"/>
       <w:r>
         <w:rPr>
           <w:rFonts w:asciiTheme="majorBidi" w:eastAsiaTheme="majorEastAsia" w:hAnsiTheme="majorBidi" w:cstheme="majorBidi"/>
@@ -14682,7 +14706,7 @@
         <w:tab/>
         <w:t>Apportioning of requirements</w:t>
       </w:r>
-      <w:bookmarkEnd w:id="15"/>
+      <w:bookmarkEnd w:id="16"/>
     </w:p>
     <w:p>
       <w:pPr>
@@ -14736,7 +14760,7 @@
           <w14:ligatures w14:val="standardContextual"/>
         </w:rPr>
       </w:pPr>
-      <w:bookmarkStart w:id="16" w:name="_Toc154679690"/>
+      <w:bookmarkStart w:id="17" w:name="_Toc154679690"/>
       <w:r>
         <w:rPr>
           <w:rFonts w:asciiTheme="majorBidi" w:eastAsiaTheme="majorEastAsia" w:hAnsiTheme="majorBidi" w:cstheme="majorBidi"/>
@@ -14762,7 +14786,7 @@
         <w:tab/>
         <w:t>Specific Requirements</w:t>
       </w:r>
-      <w:bookmarkEnd w:id="16"/>
+      <w:bookmarkEnd w:id="17"/>
     </w:p>
     <w:p>
       <w:pPr>
@@ -14838,7 +14862,7 @@
           <w14:ligatures w14:val="standardContextual"/>
         </w:rPr>
       </w:pPr>
-      <w:bookmarkStart w:id="17" w:name="_Toc154679691"/>
+      <w:bookmarkStart w:id="18" w:name="_Toc154679691"/>
       <w:r>
         <w:rPr>
           <w:rFonts w:asciiTheme="majorBidi" w:eastAsiaTheme="majorEastAsia" w:hAnsiTheme="majorBidi" w:cstheme="majorBidi"/>
@@ -14864,7 +14888,7 @@
         <w:tab/>
         <w:t>Functional Requirements</w:t>
       </w:r>
-      <w:bookmarkEnd w:id="17"/>
+      <w:bookmarkEnd w:id="18"/>
     </w:p>
     <w:p>
       <w:pPr>
@@ -15375,7 +15399,7 @@
           <w14:ligatures w14:val="standardContextual"/>
         </w:rPr>
       </w:pPr>
-      <w:bookmarkStart w:id="18" w:name="_Toc154679692"/>
+      <w:bookmarkStart w:id="19" w:name="_Toc154679692"/>
       <w:r>
         <w:rPr>
           <w:rFonts w:asciiTheme="majorBidi" w:eastAsiaTheme="majorEastAsia" w:hAnsiTheme="majorBidi" w:cstheme="majorBidi"/>
@@ -15401,7 +15425,7 @@
         <w:tab/>
         <w:t>Non-Functional requirements</w:t>
       </w:r>
-      <w:bookmarkEnd w:id="18"/>
+      <w:bookmarkEnd w:id="19"/>
     </w:p>
     <w:p>
       <w:pPr>
@@ -16142,7 +16166,7 @@
           <w14:ligatures w14:val="standardContextual"/>
         </w:rPr>
       </w:pPr>
-      <w:bookmarkStart w:id="19" w:name="_Toc154679693"/>
+      <w:bookmarkStart w:id="20" w:name="_Toc154679693"/>
       <w:r>
         <w:rPr>
           <w:rFonts w:asciiTheme="majorBidi" w:eastAsiaTheme="majorEastAsia" w:hAnsiTheme="majorBidi" w:cstheme="majorBidi"/>
@@ -16155,7 +16179,7 @@
         </w:rPr>
         <w:t>3.Appendixes</w:t>
       </w:r>
-      <w:bookmarkEnd w:id="19"/>
+      <w:bookmarkEnd w:id="20"/>
     </w:p>
     <w:p>
       <w:pPr>
@@ -16357,7 +16381,7 @@
           <w14:ligatures w14:val="standardContextual"/>
         </w:rPr>
       </w:pPr>
-      <w:bookmarkStart w:id="20" w:name="_Toc154679694"/>
+      <w:bookmarkStart w:id="21" w:name="_Toc154679694"/>
       <w:r>
         <w:rPr>
           <w:rFonts w:asciiTheme="majorBidi" w:eastAsiaTheme="majorEastAsia" w:hAnsiTheme="majorBidi" w:cstheme="majorBidi"/>
@@ -16369,7 +16393,7 @@
         </w:rPr>
         <w:t>4. index</w:t>
       </w:r>
-      <w:bookmarkEnd w:id="20"/>
+      <w:bookmarkEnd w:id="21"/>
     </w:p>
     <w:p>
       <w:pPr>
@@ -35356,8 +35380,6 @@
           </wp:inline>
         </w:drawing>
       </w:r>
-      <w:bookmarkStart w:id="21" w:name="_GoBack"/>
-      <w:bookmarkEnd w:id="21"/>
     </w:p>
     <w:p>
       <w:pPr>

</xml_diff>